<commit_message>
the word even when its ignored still pop up in the changes list
</commit_message>
<xml_diff>
--- a/practice folder/test1.docx
+++ b/practice folder/test1.docx
@@ -15,6 +15,20 @@
           <w:lang w:bidi="ar-SY"/>
         </w:rPr>
         <w:t>Hey 1</w:t>
+      </w:r>
+    </w:p>
+    <w:p>
+      <w:pPr>
+        <w:bidi w:val="0"/>
+        <w:rPr>
+          <w:lang w:bidi="ar-SY"/>
+        </w:rPr>
+      </w:pPr>
+      <w:r>
+        <w:rPr>
+          <w:lang w:bidi="ar-SY"/>
+        </w:rPr>
+        <w:t>How are you</w:t>
       </w:r>
     </w:p>
     <w:p>

</xml_diff>